<commit_message>
Added wine dataset to report
</commit_message>
<xml_diff>
--- a/miei_aec_tp_relatorio.docx
+++ b/miei_aec_tp_relatorio.docx
@@ -1,6 +1,6 @@
 
 <file path=word/document.xml><?xml version="1.0" encoding="utf-8"?>
-<w:document xmlns:wpc="http://schemas.microsoft.com/office/word/2010/wordprocessingCanvas" xmlns:mc="http://schemas.openxmlformats.org/markup-compatibility/2006" xmlns:o="urn:schemas-microsoft-com:office:office" xmlns:r="http://schemas.openxmlformats.org/officeDocument/2006/relationships" xmlns:m="http://schemas.openxmlformats.org/officeDocument/2006/math" xmlns:v="urn:schemas-microsoft-com:vml" xmlns:wp14="http://schemas.microsoft.com/office/word/2010/wordprocessingDrawing" xmlns:wp="http://schemas.openxmlformats.org/drawingml/2006/wordprocessingDrawing" xmlns:w10="urn:schemas-microsoft-com:office:word" xmlns:w="http://schemas.openxmlformats.org/wordprocessingml/2006/main" xmlns:w14="http://schemas.microsoft.com/office/word/2010/wordml" xmlns:w15="http://schemas.microsoft.com/office/word/2012/wordml" xmlns:wpg="http://schemas.microsoft.com/office/word/2010/wordprocessingGroup" xmlns:wpi="http://schemas.microsoft.com/office/word/2010/wordprocessingInk" xmlns:wne="http://schemas.microsoft.com/office/word/2006/wordml" xmlns:wps="http://schemas.microsoft.com/office/word/2010/wordprocessingShape" mc:Ignorable="w14 w15 wp14">
+<w:document xmlns:wpc="http://schemas.microsoft.com/office/word/2010/wordprocessingCanvas" xmlns:mo="http://schemas.microsoft.com/office/mac/office/2008/main" xmlns:mc="http://schemas.openxmlformats.org/markup-compatibility/2006" xmlns:mv="urn:schemas-microsoft-com:mac:vml" xmlns:o="urn:schemas-microsoft-com:office:office" xmlns:r="http://schemas.openxmlformats.org/officeDocument/2006/relationships" xmlns:m="http://schemas.openxmlformats.org/officeDocument/2006/math" xmlns:v="urn:schemas-microsoft-com:vml" xmlns:wp14="http://schemas.microsoft.com/office/word/2010/wordprocessingDrawing" xmlns:wp="http://schemas.openxmlformats.org/drawingml/2006/wordprocessingDrawing" xmlns:w10="urn:schemas-microsoft-com:office:word" xmlns:w="http://schemas.openxmlformats.org/wordprocessingml/2006/main" xmlns:w14="http://schemas.microsoft.com/office/word/2010/wordml" xmlns:w15="http://schemas.microsoft.com/office/word/2012/wordml" xmlns:wpg="http://schemas.microsoft.com/office/word/2010/wordprocessingGroup" xmlns:wpi="http://schemas.microsoft.com/office/word/2010/wordprocessingInk" xmlns:wne="http://schemas.microsoft.com/office/word/2006/wordml" xmlns:wps="http://schemas.microsoft.com/office/word/2010/wordprocessingShape" mc:Ignorable="w14 w15 wp14">
   <w:body>
     <w:p>
       <w:pPr>
@@ -18,7 +18,7 @@
           <w:lang w:eastAsia="pt-PT"/>
         </w:rPr>
         <w:drawing>
-          <wp:inline distT="0" distB="0" distL="0" distR="0">
+          <wp:inline distT="0" distB="0" distL="0" distR="0" wp14:anchorId="4F8E76C5" wp14:editId="276F3A7C">
             <wp:extent cx="2076450" cy="1030827"/>
             <wp:effectExtent l="0" t="0" r="0" b="0"/>
             <wp:docPr id="1" name="Imagem 1"/>
@@ -624,124 +624,77 @@
           <w:r>
             <w:fldChar w:fldCharType="separate"/>
           </w:r>
-          <w:bookmarkStart w:id="0" w:name="_GoBack"/>
-          <w:bookmarkEnd w:id="0"/>
-          <w:r>
-            <w:rPr>
-              <w:rStyle w:val="Hiperligao"/>
-              <w:noProof/>
-            </w:rPr>
-            <w:fldChar w:fldCharType="begin"/>
-          </w:r>
-          <w:r>
-            <w:rPr>
-              <w:rStyle w:val="Hiperligao"/>
-              <w:noProof/>
-            </w:rPr>
-            <w:instrText xml:space="preserve"> </w:instrText>
-          </w:r>
-          <w:r>
-            <w:rPr>
-              <w:noProof/>
-            </w:rPr>
-            <w:instrText>HYPERLINK \l "_Toc437555921"</w:instrText>
-          </w:r>
-          <w:r>
-            <w:rPr>
-              <w:rStyle w:val="Hiperligao"/>
-              <w:noProof/>
-            </w:rPr>
-            <w:instrText xml:space="preserve"> </w:instrText>
-          </w:r>
-          <w:r>
-            <w:rPr>
-              <w:rStyle w:val="Hiperligao"/>
-              <w:noProof/>
-            </w:rPr>
-          </w:r>
-          <w:r>
-            <w:rPr>
-              <w:rStyle w:val="Hiperligao"/>
-              <w:noProof/>
-            </w:rPr>
-            <w:fldChar w:fldCharType="separate"/>
-          </w:r>
-          <w:r>
-            <w:rPr>
-              <w:rStyle w:val="Hiperligao"/>
-              <w:noProof/>
-            </w:rPr>
-            <w:t>1</w:t>
-          </w:r>
-          <w:r>
-            <w:rPr>
-              <w:noProof/>
-              <w:lang w:eastAsia="pt-PT"/>
-            </w:rPr>
-            <w:tab/>
-          </w:r>
-          <w:r>
-            <w:rPr>
-              <w:rStyle w:val="Hiperligao"/>
-              <w:noProof/>
-            </w:rPr>
-            <w:t>Introdução</w:t>
-          </w:r>
-          <w:r>
-            <w:rPr>
-              <w:noProof/>
-              <w:webHidden/>
-            </w:rPr>
-            <w:tab/>
-          </w:r>
-          <w:r>
-            <w:rPr>
-              <w:noProof/>
-              <w:webHidden/>
-            </w:rPr>
-            <w:fldChar w:fldCharType="begin"/>
-          </w:r>
-          <w:r>
-            <w:rPr>
-              <w:noProof/>
-              <w:webHidden/>
-            </w:rPr>
-            <w:instrText xml:space="preserve"> PAGEREF _Toc437555921 \h </w:instrText>
-          </w:r>
-          <w:r>
-            <w:rPr>
-              <w:noProof/>
-              <w:webHidden/>
-            </w:rPr>
-          </w:r>
-          <w:r>
-            <w:rPr>
-              <w:noProof/>
-              <w:webHidden/>
-            </w:rPr>
-            <w:fldChar w:fldCharType="separate"/>
-          </w:r>
-          <w:r>
-            <w:rPr>
-              <w:noProof/>
-              <w:webHidden/>
-            </w:rPr>
-            <w:t>4</w:t>
-          </w:r>
-          <w:r>
-            <w:rPr>
-              <w:noProof/>
-              <w:webHidden/>
-            </w:rPr>
-            <w:fldChar w:fldCharType="end"/>
-          </w:r>
-          <w:r>
-            <w:rPr>
-              <w:rStyle w:val="Hiperligao"/>
-              <w:noProof/>
-            </w:rPr>
-            <w:fldChar w:fldCharType="end"/>
-          </w:r>
+          <w:hyperlink w:anchor="_Toc437555921" w:history="1">
+            <w:r>
+              <w:rPr>
+                <w:rStyle w:val="Hiperligao"/>
+                <w:noProof/>
+              </w:rPr>
+              <w:t>1</w:t>
+            </w:r>
+            <w:r>
+              <w:rPr>
+                <w:noProof/>
+                <w:lang w:eastAsia="pt-PT"/>
+              </w:rPr>
+              <w:tab/>
+            </w:r>
+            <w:r>
+              <w:rPr>
+                <w:rStyle w:val="Hiperligao"/>
+                <w:noProof/>
+              </w:rPr>
+              <w:t>Introdução</w:t>
+            </w:r>
+            <w:r>
+              <w:rPr>
+                <w:noProof/>
+                <w:webHidden/>
+              </w:rPr>
+              <w:tab/>
+            </w:r>
+            <w:r>
+              <w:rPr>
+                <w:noProof/>
+                <w:webHidden/>
+              </w:rPr>
+              <w:fldChar w:fldCharType="begin"/>
+            </w:r>
+            <w:r>
+              <w:rPr>
+                <w:noProof/>
+                <w:webHidden/>
+              </w:rPr>
+              <w:instrText xml:space="preserve"> PAGEREF _Toc437555921 \h </w:instrText>
+            </w:r>
+            <w:r>
+              <w:rPr>
+                <w:noProof/>
+                <w:webHidden/>
+              </w:rPr>
+            </w:r>
+            <w:r>
+              <w:rPr>
+                <w:noProof/>
+                <w:webHidden/>
+              </w:rPr>
+              <w:fldChar w:fldCharType="separate"/>
+            </w:r>
+            <w:r>
+              <w:rPr>
+                <w:noProof/>
+                <w:webHidden/>
+              </w:rPr>
+              <w:t>4</w:t>
+            </w:r>
+            <w:r>
+              <w:rPr>
+                <w:noProof/>
+                <w:webHidden/>
+              </w:rPr>
+              <w:fldChar w:fldCharType="end"/>
+            </w:r>
+          </w:hyperlink>
         </w:p>
         <w:p>
           <w:pPr>
@@ -1518,12 +1471,12 @@
         <w:pStyle w:val="Cabealho1"/>
         <w:spacing w:line="360" w:lineRule="auto"/>
       </w:pPr>
-      <w:bookmarkStart w:id="1" w:name="_Toc437555921"/>
+      <w:bookmarkStart w:id="0" w:name="_Toc437555921"/>
       <w:r>
         <w:lastRenderedPageBreak/>
         <w:t>Introdução</w:t>
       </w:r>
-      <w:bookmarkEnd w:id="1"/>
+      <w:bookmarkEnd w:id="0"/>
     </w:p>
     <w:p>
       <w:pPr>
@@ -1570,17 +1523,8 @@
           <w:rFonts w:ascii="Arial" w:hAnsi="Arial" w:cs="Arial"/>
           <w:i/>
         </w:rPr>
-        <w:t xml:space="preserve">Data </w:t>
-      </w:r>
-      <w:proofErr w:type="spellStart"/>
-      <w:r>
-        <w:rPr>
-          <w:rFonts w:ascii="Arial" w:hAnsi="Arial" w:cs="Arial"/>
-          <w:i/>
-        </w:rPr>
-        <w:t>Mining</w:t>
-      </w:r>
-      <w:proofErr w:type="spellEnd"/>
+        <w:t>Data Mining</w:t>
+      </w:r>
       <w:r>
         <w:rPr>
           <w:rFonts w:ascii="Arial" w:hAnsi="Arial" w:cs="Arial"/>
@@ -1596,19 +1540,11 @@
           <w:rFonts w:ascii="Arial" w:hAnsi="Arial" w:cs="Arial"/>
         </w:rPr>
       </w:pPr>
-      <w:proofErr w:type="spellStart"/>
-      <w:r>
-        <w:rPr>
-          <w:rFonts w:ascii="Arial" w:hAnsi="Arial" w:cs="Arial"/>
-        </w:rPr>
-        <w:t>Discretização</w:t>
-      </w:r>
-      <w:proofErr w:type="spellEnd"/>
-      <w:r>
-        <w:rPr>
-          <w:rFonts w:ascii="Arial" w:hAnsi="Arial" w:cs="Arial"/>
-        </w:rPr>
-        <w:t xml:space="preserve">, limpeza, integração, transformação e redução, são exemplos de tarefas indispensáveis </w:t>
+      <w:r>
+        <w:rPr>
+          <w:rFonts w:ascii="Arial" w:hAnsi="Arial" w:cs="Arial"/>
+        </w:rPr>
+        <w:t xml:space="preserve">Discretização, limpeza, integração, transformação e redução, são exemplos de tarefas indispensáveis </w:t>
       </w:r>
       <w:r>
         <w:rPr>
@@ -1640,11 +1576,11 @@
         <w:pStyle w:val="Cabealho2"/>
         <w:spacing w:line="360" w:lineRule="auto"/>
       </w:pPr>
-      <w:bookmarkStart w:id="2" w:name="_Toc437555922"/>
+      <w:bookmarkStart w:id="1" w:name="_Toc437555922"/>
       <w:r>
         <w:t>Enquadramento e objetivos</w:t>
       </w:r>
-      <w:bookmarkEnd w:id="2"/>
+      <w:bookmarkEnd w:id="1"/>
     </w:p>
     <w:p>
       <w:pPr>
@@ -1674,7 +1610,6 @@
         </w:rPr>
         <w:t xml:space="preserve">liberdade de escolha dos conjuntos de dados a estudar, o nosso grupo focou-se em três </w:t>
       </w:r>
-      <w:proofErr w:type="spellStart"/>
       <w:r>
         <w:rPr>
           <w:rFonts w:ascii="Arial" w:eastAsia="Times New Roman" w:hAnsi="Arial" w:cs="Arial"/>
@@ -1691,7 +1626,6 @@
         </w:rPr>
         <w:t>s</w:t>
       </w:r>
-      <w:proofErr w:type="spellEnd"/>
       <w:r>
         <w:rPr>
           <w:rFonts w:ascii="Arial" w:eastAsia="Times New Roman" w:hAnsi="Arial" w:cs="Arial"/>
@@ -1748,7 +1682,6 @@
         </w:rPr>
         <w:t xml:space="preserve"> terceiro relativo à energia gerada numa central elétrica. A escolha destes </w:t>
       </w:r>
-      <w:proofErr w:type="spellStart"/>
       <w:r>
         <w:rPr>
           <w:rFonts w:ascii="Arial" w:eastAsia="Times New Roman" w:hAnsi="Arial" w:cs="Arial"/>
@@ -1757,7 +1690,6 @@
         </w:rPr>
         <w:t>datasets</w:t>
       </w:r>
-      <w:proofErr w:type="spellEnd"/>
       <w:r>
         <w:rPr>
           <w:rFonts w:ascii="Arial" w:eastAsia="Times New Roman" w:hAnsi="Arial" w:cs="Arial"/>
@@ -1779,7 +1711,6 @@
         </w:rPr>
         <w:t xml:space="preserve"> A razão desta escolha deve-se ao facto de querermos trabalhar com </w:t>
       </w:r>
-      <w:proofErr w:type="spellStart"/>
       <w:r>
         <w:rPr>
           <w:rFonts w:ascii="Arial" w:eastAsia="Times New Roman" w:hAnsi="Arial" w:cs="Arial"/>
@@ -1788,7 +1719,6 @@
         </w:rPr>
         <w:t>datasets</w:t>
       </w:r>
-      <w:proofErr w:type="spellEnd"/>
       <w:r>
         <w:rPr>
           <w:rFonts w:ascii="Arial" w:eastAsia="Times New Roman" w:hAnsi="Arial" w:cs="Arial"/>
@@ -1909,12 +1839,12 @@
         <w:pStyle w:val="Cabealho2"/>
         <w:spacing w:line="360" w:lineRule="auto"/>
       </w:pPr>
-      <w:bookmarkStart w:id="3" w:name="_Toc437555923"/>
+      <w:bookmarkStart w:id="2" w:name="_Toc437555923"/>
       <w:r>
         <w:lastRenderedPageBreak/>
         <w:t>Planeamento</w:t>
       </w:r>
-      <w:bookmarkEnd w:id="3"/>
+      <w:bookmarkEnd w:id="2"/>
     </w:p>
     <w:p>
       <w:pPr>
@@ -1935,7 +1865,6 @@
         </w:rPr>
         <w:t xml:space="preserve">Cada elemento do grupo ficou responsável por tratar de um </w:t>
       </w:r>
-      <w:proofErr w:type="spellStart"/>
       <w:r>
         <w:rPr>
           <w:rFonts w:ascii="Arial" w:hAnsi="Arial" w:cs="Arial"/>
@@ -1943,7 +1872,6 @@
         </w:rPr>
         <w:t>dataset</w:t>
       </w:r>
-      <w:proofErr w:type="spellEnd"/>
       <w:r>
         <w:rPr>
           <w:rFonts w:ascii="Arial" w:hAnsi="Arial" w:cs="Arial"/>
@@ -2033,11 +1961,11 @@
       <w:pPr>
         <w:pStyle w:val="Cabealho2"/>
       </w:pPr>
-      <w:bookmarkStart w:id="4" w:name="_Toc437555924"/>
+      <w:bookmarkStart w:id="3" w:name="_Toc437555924"/>
       <w:r>
         <w:t>Estrutura do documento</w:t>
       </w:r>
-      <w:bookmarkEnd w:id="4"/>
+      <w:bookmarkEnd w:id="3"/>
     </w:p>
     <w:p>
       <w:pPr>
@@ -2079,7 +2007,6 @@
         </w:rPr>
         <w:t xml:space="preserve">No segundo capítulo, encontra-se toda a parte referente ao tratamento dos dados, que inclui uma exposição da cada </w:t>
       </w:r>
-      <w:proofErr w:type="spellStart"/>
       <w:r>
         <w:rPr>
           <w:rFonts w:ascii="Arial" w:hAnsi="Arial" w:cs="Arial"/>
@@ -2087,7 +2014,6 @@
         </w:rPr>
         <w:t>dataset</w:t>
       </w:r>
-      <w:proofErr w:type="spellEnd"/>
       <w:r>
         <w:rPr>
           <w:rFonts w:ascii="Arial" w:hAnsi="Arial" w:cs="Arial"/>
@@ -2135,12 +2061,12 @@
         <w:pStyle w:val="Cabealho1"/>
         <w:spacing w:line="360" w:lineRule="auto"/>
       </w:pPr>
-      <w:bookmarkStart w:id="5" w:name="_Toc437555925"/>
+      <w:bookmarkStart w:id="4" w:name="_Toc437555925"/>
       <w:r>
         <w:lastRenderedPageBreak/>
         <w:t>Desenvolvimento</w:t>
       </w:r>
-      <w:bookmarkEnd w:id="5"/>
+      <w:bookmarkEnd w:id="4"/>
     </w:p>
     <w:p>
       <w:pPr>
@@ -2251,7 +2177,6 @@
         </w:rPr>
         <w:t xml:space="preserve">tratamento dos vários </w:t>
       </w:r>
-      <w:proofErr w:type="spellStart"/>
       <w:r>
         <w:rPr>
           <w:rFonts w:ascii="Arial" w:hAnsi="Arial" w:cs="Arial"/>
@@ -2259,7 +2184,6 @@
         </w:rPr>
         <w:t>datasets</w:t>
       </w:r>
-      <w:proofErr w:type="spellEnd"/>
       <w:r>
         <w:rPr>
           <w:rFonts w:ascii="Arial" w:hAnsi="Arial" w:cs="Arial"/>
@@ -2278,55 +2202,895 @@
         <w:pStyle w:val="Cabealho2"/>
         <w:spacing w:line="360" w:lineRule="auto"/>
       </w:pPr>
-      <w:bookmarkStart w:id="6" w:name="_Toc437555926"/>
-      <w:proofErr w:type="spellStart"/>
-      <w:r>
-        <w:t>Dataset</w:t>
-      </w:r>
-      <w:proofErr w:type="spellEnd"/>
-      <w:r>
-        <w:t xml:space="preserve"> de Avaliação de Automóveis</w:t>
-      </w:r>
-      <w:bookmarkEnd w:id="6"/>
+      <w:bookmarkStart w:id="5" w:name="_Toc437555926"/>
+      <w:r>
+        <w:t xml:space="preserve">Dataset de </w:t>
+      </w:r>
+      <w:bookmarkEnd w:id="5"/>
+      <w:r>
+        <w:t>Qualidade de Vinhos</w:t>
+      </w:r>
+    </w:p>
+    <w:p>
+      <w:r>
+        <w:t xml:space="preserve">Este dataset foi criado através de várias análises </w:t>
+      </w:r>
+      <w:r>
+        <w:t>a vários</w:t>
+      </w:r>
+      <w:r>
+        <w:t xml:space="preserve"> </w:t>
+      </w:r>
+      <w:r>
+        <w:t>v</w:t>
+      </w:r>
+      <w:r>
+        <w:t>inho</w:t>
+      </w:r>
+      <w:r>
+        <w:t>s v</w:t>
+      </w:r>
+      <w:r>
+        <w:t>erde</w:t>
+      </w:r>
+      <w:r>
+        <w:t>s</w:t>
+      </w:r>
+      <w:r>
+        <w:t xml:space="preserve"> Portugu</w:t>
+      </w:r>
+      <w:r>
+        <w:t>eses neste caso de</w:t>
+      </w:r>
+      <w:r>
+        <w:t xml:space="preserve"> variante tinto. </w:t>
+      </w:r>
+      <w:r>
+        <w:t>O dataset contém 1599 instâncias e 12 atributos</w:t>
+      </w:r>
+      <w:r>
+        <w:t>, e contém maioritariamente vinhos médios (Quality 5 e 6) e poucos abaixo de 5 e acima de 7</w:t>
+      </w:r>
+      <w:r>
+        <w:t xml:space="preserve">. </w:t>
+      </w:r>
+      <w:r>
+        <w:t xml:space="preserve">Os atributos contidos no dataset são: </w:t>
+      </w:r>
+      <w:r>
+        <w:t xml:space="preserve"> </w:t>
+      </w:r>
+    </w:p>
+    <w:tbl>
+      <w:tblPr>
+        <w:tblStyle w:val="Tabelacomgrelha"/>
+        <w:tblW w:w="0" w:type="auto"/>
+        <w:tblInd w:w="720" w:type="dxa"/>
+        <w:tblLook w:val="04A0" w:firstRow="1" w:lastRow="0" w:firstColumn="1" w:lastColumn="0" w:noHBand="0" w:noVBand="1"/>
+      </w:tblPr>
+      <w:tblGrid>
+        <w:gridCol w:w="2002"/>
+        <w:gridCol w:w="1951"/>
+      </w:tblGrid>
+      <w:tr>
+        <w:tc>
+          <w:tcPr>
+            <w:tcW w:w="2002" w:type="dxa"/>
+          </w:tcPr>
+          <w:p>
+            <w:pPr>
+              <w:pStyle w:val="PargrafodaLista"/>
+              <w:ind w:left="0"/>
+              <w:jc w:val="center"/>
+            </w:pPr>
+            <w:r>
+              <w:t>Atributo</w:t>
+            </w:r>
+          </w:p>
+        </w:tc>
+        <w:tc>
+          <w:tcPr>
+            <w:tcW w:w="1951" w:type="dxa"/>
+          </w:tcPr>
+          <w:p>
+            <w:pPr>
+              <w:pStyle w:val="PargrafodaLista"/>
+              <w:ind w:left="0"/>
+              <w:jc w:val="center"/>
+            </w:pPr>
+            <w:r>
+              <w:t>Gama de valores</w:t>
+            </w:r>
+          </w:p>
+        </w:tc>
+      </w:tr>
+      <w:tr>
+        <w:tc>
+          <w:tcPr>
+            <w:tcW w:w="2002" w:type="dxa"/>
+          </w:tcPr>
+          <w:p>
+            <w:pPr>
+              <w:pStyle w:val="PargrafodaLista"/>
+              <w:ind w:left="0"/>
+              <w:jc w:val="center"/>
+            </w:pPr>
+            <w:r>
+              <w:t>Fixed acidity</w:t>
+            </w:r>
+          </w:p>
+        </w:tc>
+        <w:tc>
+          <w:tcPr>
+            <w:tcW w:w="1951" w:type="dxa"/>
+          </w:tcPr>
+          <w:p>
+            <w:pPr>
+              <w:pStyle w:val="PargrafodaLista"/>
+              <w:ind w:left="0"/>
+              <w:jc w:val="center"/>
+            </w:pPr>
+            <w:r>
+              <w:t>[4.6 : 15.9]</w:t>
+            </w:r>
+          </w:p>
+        </w:tc>
+      </w:tr>
+      <w:tr>
+        <w:tc>
+          <w:tcPr>
+            <w:tcW w:w="2002" w:type="dxa"/>
+          </w:tcPr>
+          <w:p>
+            <w:pPr>
+              <w:pStyle w:val="PargrafodaLista"/>
+              <w:ind w:left="0"/>
+              <w:jc w:val="center"/>
+            </w:pPr>
+            <w:r>
+              <w:t>Volatile acidity</w:t>
+            </w:r>
+          </w:p>
+        </w:tc>
+        <w:tc>
+          <w:tcPr>
+            <w:tcW w:w="1951" w:type="dxa"/>
+          </w:tcPr>
+          <w:p>
+            <w:pPr>
+              <w:pStyle w:val="PargrafodaLista"/>
+              <w:ind w:left="0"/>
+              <w:jc w:val="center"/>
+            </w:pPr>
+            <w:r>
+              <w:t>[0.12 : 1.58]</w:t>
+            </w:r>
+          </w:p>
+        </w:tc>
+      </w:tr>
+      <w:tr>
+        <w:tc>
+          <w:tcPr>
+            <w:tcW w:w="2002" w:type="dxa"/>
+          </w:tcPr>
+          <w:p>
+            <w:pPr>
+              <w:pStyle w:val="PargrafodaLista"/>
+              <w:ind w:left="0"/>
+              <w:jc w:val="center"/>
+            </w:pPr>
+            <w:r>
+              <w:t>Citric acid</w:t>
+            </w:r>
+          </w:p>
+        </w:tc>
+        <w:tc>
+          <w:tcPr>
+            <w:tcW w:w="1951" w:type="dxa"/>
+          </w:tcPr>
+          <w:p>
+            <w:pPr>
+              <w:pStyle w:val="PargrafodaLista"/>
+              <w:ind w:left="0"/>
+              <w:jc w:val="center"/>
+            </w:pPr>
+            <w:r>
+              <w:t>[</w:t>
+            </w:r>
+            <w:r>
+              <w:t>0 : 1</w:t>
+            </w:r>
+            <w:r>
+              <w:t>]</w:t>
+            </w:r>
+          </w:p>
+        </w:tc>
+      </w:tr>
+      <w:tr>
+        <w:tc>
+          <w:tcPr>
+            <w:tcW w:w="2002" w:type="dxa"/>
+          </w:tcPr>
+          <w:p>
+            <w:pPr>
+              <w:pStyle w:val="PargrafodaLista"/>
+              <w:ind w:left="0"/>
+              <w:jc w:val="center"/>
+            </w:pPr>
+            <w:r>
+              <w:t>Residual sugar</w:t>
+            </w:r>
+          </w:p>
+        </w:tc>
+        <w:tc>
+          <w:tcPr>
+            <w:tcW w:w="1951" w:type="dxa"/>
+          </w:tcPr>
+          <w:p>
+            <w:pPr>
+              <w:pStyle w:val="PargrafodaLista"/>
+              <w:ind w:left="0"/>
+              <w:jc w:val="center"/>
+            </w:pPr>
+            <w:r>
+              <w:t>[</w:t>
+            </w:r>
+            <w:r>
+              <w:t>0.9 : 15.5</w:t>
+            </w:r>
+            <w:r>
+              <w:t>]</w:t>
+            </w:r>
+          </w:p>
+        </w:tc>
+      </w:tr>
+      <w:tr>
+        <w:tc>
+          <w:tcPr>
+            <w:tcW w:w="2002" w:type="dxa"/>
+          </w:tcPr>
+          <w:p>
+            <w:pPr>
+              <w:pStyle w:val="PargrafodaLista"/>
+              <w:ind w:left="0"/>
+              <w:jc w:val="center"/>
+            </w:pPr>
+            <w:r>
+              <w:t>Chlorides</w:t>
+            </w:r>
+          </w:p>
+        </w:tc>
+        <w:tc>
+          <w:tcPr>
+            <w:tcW w:w="1951" w:type="dxa"/>
+          </w:tcPr>
+          <w:p>
+            <w:pPr>
+              <w:pStyle w:val="PargrafodaLista"/>
+              <w:ind w:left="0"/>
+              <w:jc w:val="center"/>
+            </w:pPr>
+            <w:r>
+              <w:t>[</w:t>
+            </w:r>
+            <w:r>
+              <w:t>0.012 : 0.611</w:t>
+            </w:r>
+            <w:r>
+              <w:t>]</w:t>
+            </w:r>
+          </w:p>
+        </w:tc>
+      </w:tr>
+      <w:tr>
+        <w:tc>
+          <w:tcPr>
+            <w:tcW w:w="2002" w:type="dxa"/>
+          </w:tcPr>
+          <w:p>
+            <w:pPr>
+              <w:pStyle w:val="PargrafodaLista"/>
+              <w:ind w:left="0"/>
+              <w:jc w:val="center"/>
+            </w:pPr>
+            <w:r>
+              <w:t>Free sulfur dioxide</w:t>
+            </w:r>
+          </w:p>
+        </w:tc>
+        <w:tc>
+          <w:tcPr>
+            <w:tcW w:w="1951" w:type="dxa"/>
+          </w:tcPr>
+          <w:p>
+            <w:pPr>
+              <w:pStyle w:val="PargrafodaLista"/>
+              <w:ind w:left="0"/>
+              <w:jc w:val="center"/>
+            </w:pPr>
+            <w:r>
+              <w:t>[</w:t>
+            </w:r>
+            <w:r>
+              <w:t>1 : 72</w:t>
+            </w:r>
+            <w:r>
+              <w:t>]</w:t>
+            </w:r>
+          </w:p>
+        </w:tc>
+      </w:tr>
+      <w:tr>
+        <w:tc>
+          <w:tcPr>
+            <w:tcW w:w="2002" w:type="dxa"/>
+          </w:tcPr>
+          <w:p>
+            <w:pPr>
+              <w:pStyle w:val="PargrafodaLista"/>
+              <w:ind w:left="0"/>
+              <w:jc w:val="center"/>
+            </w:pPr>
+            <w:r>
+              <w:t>Total sulfur dioxide</w:t>
+            </w:r>
+          </w:p>
+        </w:tc>
+        <w:tc>
+          <w:tcPr>
+            <w:tcW w:w="1951" w:type="dxa"/>
+          </w:tcPr>
+          <w:p>
+            <w:pPr>
+              <w:pStyle w:val="PargrafodaLista"/>
+              <w:ind w:left="0"/>
+              <w:jc w:val="center"/>
+            </w:pPr>
+            <w:r>
+              <w:t>[</w:t>
+            </w:r>
+            <w:r>
+              <w:t>6 : 289</w:t>
+            </w:r>
+            <w:r>
+              <w:t>]</w:t>
+            </w:r>
+          </w:p>
+        </w:tc>
+      </w:tr>
+      <w:tr>
+        <w:tc>
+          <w:tcPr>
+            <w:tcW w:w="2002" w:type="dxa"/>
+          </w:tcPr>
+          <w:p>
+            <w:pPr>
+              <w:pStyle w:val="PargrafodaLista"/>
+              <w:ind w:left="0"/>
+              <w:jc w:val="center"/>
+            </w:pPr>
+            <w:r>
+              <w:t>Density</w:t>
+            </w:r>
+          </w:p>
+        </w:tc>
+        <w:tc>
+          <w:tcPr>
+            <w:tcW w:w="1951" w:type="dxa"/>
+          </w:tcPr>
+          <w:p>
+            <w:pPr>
+              <w:pStyle w:val="PargrafodaLista"/>
+              <w:ind w:left="0"/>
+              <w:jc w:val="center"/>
+            </w:pPr>
+            <w:r>
+              <w:t>[</w:t>
+            </w:r>
+            <w:r>
+              <w:t>0.99 : 1.004</w:t>
+            </w:r>
+            <w:r>
+              <w:t>]</w:t>
+            </w:r>
+          </w:p>
+        </w:tc>
+      </w:tr>
+      <w:tr>
+        <w:tc>
+          <w:tcPr>
+            <w:tcW w:w="2002" w:type="dxa"/>
+          </w:tcPr>
+          <w:p>
+            <w:pPr>
+              <w:pStyle w:val="PargrafodaLista"/>
+              <w:ind w:left="0"/>
+              <w:jc w:val="center"/>
+            </w:pPr>
+            <w:r>
+              <w:t>pH</w:t>
+            </w:r>
+          </w:p>
+        </w:tc>
+        <w:tc>
+          <w:tcPr>
+            <w:tcW w:w="1951" w:type="dxa"/>
+          </w:tcPr>
+          <w:p>
+            <w:pPr>
+              <w:pStyle w:val="PargrafodaLista"/>
+              <w:ind w:left="0"/>
+              <w:jc w:val="center"/>
+            </w:pPr>
+            <w:r>
+              <w:t>[2.74 : 4.01]</w:t>
+            </w:r>
+          </w:p>
+        </w:tc>
+      </w:tr>
+      <w:tr>
+        <w:tc>
+          <w:tcPr>
+            <w:tcW w:w="2002" w:type="dxa"/>
+          </w:tcPr>
+          <w:p>
+            <w:pPr>
+              <w:pStyle w:val="PargrafodaLista"/>
+              <w:ind w:left="0"/>
+              <w:jc w:val="center"/>
+            </w:pPr>
+            <w:r>
+              <w:t>Sulphates</w:t>
+            </w:r>
+          </w:p>
+        </w:tc>
+        <w:tc>
+          <w:tcPr>
+            <w:tcW w:w="1951" w:type="dxa"/>
+          </w:tcPr>
+          <w:p>
+            <w:pPr>
+              <w:pStyle w:val="PargrafodaLista"/>
+              <w:ind w:left="0"/>
+              <w:jc w:val="center"/>
+            </w:pPr>
+            <w:r>
+              <w:t>[0.33 : 2]</w:t>
+            </w:r>
+          </w:p>
+        </w:tc>
+      </w:tr>
+      <w:tr>
+        <w:tc>
+          <w:tcPr>
+            <w:tcW w:w="2002" w:type="dxa"/>
+          </w:tcPr>
+          <w:p>
+            <w:pPr>
+              <w:pStyle w:val="PargrafodaLista"/>
+              <w:ind w:left="0"/>
+              <w:jc w:val="center"/>
+            </w:pPr>
+            <w:r>
+              <w:t>Alcohol</w:t>
+            </w:r>
+          </w:p>
+        </w:tc>
+        <w:tc>
+          <w:tcPr>
+            <w:tcW w:w="1951" w:type="dxa"/>
+          </w:tcPr>
+          <w:p>
+            <w:pPr>
+              <w:pStyle w:val="PargrafodaLista"/>
+              <w:ind w:left="0"/>
+              <w:jc w:val="center"/>
+            </w:pPr>
+            <w:r>
+              <w:t>[</w:t>
+            </w:r>
+            <w:r>
+              <w:t>8.4 : 14.9</w:t>
+            </w:r>
+            <w:r>
+              <w:t>]</w:t>
+            </w:r>
+          </w:p>
+        </w:tc>
+      </w:tr>
+      <w:tr>
+        <w:tc>
+          <w:tcPr>
+            <w:tcW w:w="2002" w:type="dxa"/>
+          </w:tcPr>
+          <w:p>
+            <w:pPr>
+              <w:pStyle w:val="PargrafodaLista"/>
+              <w:ind w:left="0"/>
+              <w:jc w:val="center"/>
+            </w:pPr>
+            <w:r>
+              <w:t>Quality</w:t>
+            </w:r>
+          </w:p>
+        </w:tc>
+        <w:tc>
+          <w:tcPr>
+            <w:tcW w:w="1951" w:type="dxa"/>
+          </w:tcPr>
+          <w:p>
+            <w:pPr>
+              <w:pStyle w:val="PargrafodaLista"/>
+              <w:ind w:left="0"/>
+              <w:jc w:val="center"/>
+            </w:pPr>
+            <w:r>
+              <w:t>[</w:t>
+            </w:r>
+            <w:r>
+              <w:t>3 : 8</w:t>
+            </w:r>
+            <w:r>
+              <w:t>]</w:t>
+            </w:r>
+          </w:p>
+        </w:tc>
+      </w:tr>
+    </w:tbl>
+    <w:p>
+      <w:pPr>
+        <w:pStyle w:val="PargrafodaLista"/>
+      </w:pPr>
+    </w:p>
+    <w:p>
+      <w:r>
+        <w:t xml:space="preserve">Estes atributos </w:t>
+      </w:r>
+      <w:r>
+        <w:t>não são balanceados</w:t>
+      </w:r>
+      <w:r>
+        <w:t xml:space="preserve">, os 11 primeiros atributos foram obtidos pelas várias análises e o atributo Quality foi obtido pelos dados de um sensor. </w:t>
+      </w:r>
+    </w:p>
+    <w:p>
+      <w:r>
+        <w:t>Após uma análise ao dataset concluímos que a ideia seria re</w:t>
+      </w:r>
+      <w:r>
+        <w:t>lacionar os 11 atributos com o ú</w:t>
+      </w:r>
+      <w:r>
+        <w:t>ltimo e tentar descobrir quais as suas influências na qualidade do vinho.</w:t>
+      </w:r>
+    </w:p>
+    <w:p>
+      <w:r>
+        <w:t>Inicialmente todos os atributos do dataset estavam na forma Numeric</w:t>
+      </w:r>
+      <w:r>
+        <w:t>, foi necessário colocar o atributo qualidade na forma {0,1,2,3,4,5,6,7,8,9,10} e discretizar o resto dos atributos para se poder procurar regras de associação.</w:t>
+      </w:r>
+      <w:r>
+        <w:t xml:space="preserve"> Após uma análise cuidada percebemos que os atributos não podem ser todos discretizados da mesma forma, foi </w:t>
+      </w:r>
+      <w:r>
+        <w:t>preciso</w:t>
+      </w:r>
+      <w:r>
+        <w:t xml:space="preserve"> </w:t>
+      </w:r>
+      <w:r>
+        <w:t>p</w:t>
+      </w:r>
+      <w:r>
+        <w:t>erceber de que forma cada um deles devia ser discretizado, quantidade de intervalos e frequências.</w:t>
+      </w:r>
+    </w:p>
+    <w:p>
+      <w:pPr>
+        <w:keepNext/>
+        <w:jc w:val="center"/>
+      </w:pPr>
+      <w:r>
+        <w:rPr>
+          <w:noProof/>
+          <w:lang w:eastAsia="pt-PT"/>
+        </w:rPr>
+        <w:drawing>
+          <wp:inline distT="0" distB="0" distL="0" distR="0" wp14:anchorId="23D2BEB3" wp14:editId="69B25425">
+            <wp:extent cx="3602736" cy="1037844"/>
+            <wp:effectExtent l="0" t="0" r="4445" b="3810"/>
+            <wp:docPr id="3" name="Imagem 3"/>
+            <wp:cNvGraphicFramePr>
+              <a:graphicFrameLocks xmlns:a="http://schemas.openxmlformats.org/drawingml/2006/main" noChangeAspect="1"/>
+            </wp:cNvGraphicFramePr>
+            <a:graphic xmlns:a="http://schemas.openxmlformats.org/drawingml/2006/main">
+              <a:graphicData uri="http://schemas.openxmlformats.org/drawingml/2006/picture">
+                <pic:pic xmlns:pic="http://schemas.openxmlformats.org/drawingml/2006/picture">
+                  <pic:nvPicPr>
+                    <pic:cNvPr id="3" name="grs.png"/>
+                    <pic:cNvPicPr/>
+                  </pic:nvPicPr>
+                  <pic:blipFill>
+                    <a:blip r:embed="rId10">
+                      <a:extLst>
+                        <a:ext uri="{28A0092B-C50C-407E-A947-70E740481C1C}">
+                          <a14:useLocalDpi xmlns:a14="http://schemas.microsoft.com/office/drawing/2010/main" val="0"/>
+                        </a:ext>
+                      </a:extLst>
+                    </a:blip>
+                    <a:stretch>
+                      <a:fillRect/>
+                    </a:stretch>
+                  </pic:blipFill>
+                  <pic:spPr>
+                    <a:xfrm>
+                      <a:off x="0" y="0"/>
+                      <a:ext cx="3602736" cy="1037844"/>
+                    </a:xfrm>
+                    <a:prstGeom prst="rect">
+                      <a:avLst/>
+                    </a:prstGeom>
+                  </pic:spPr>
+                </pic:pic>
+              </a:graphicData>
+            </a:graphic>
+          </wp:inline>
+        </w:drawing>
+      </w:r>
+    </w:p>
+    <w:p>
+      <w:pPr>
+        <w:pStyle w:val="Legenda"/>
+        <w:jc w:val="center"/>
+      </w:pPr>
+      <w:r>
+        <w:t xml:space="preserve">Ilustração </w:t>
+      </w:r>
+      <w:fldSimple w:instr=" SEQ Ilustração \* ARABIC ">
+        <w:r>
+          <w:rPr>
+            <w:noProof/>
+          </w:rPr>
+          <w:t>1</w:t>
+        </w:r>
+      </w:fldSimple>
+      <w:r>
+        <w:t>. Fixed acidity à esquerda e</w:t>
+      </w:r>
+      <w:r>
+        <w:t xml:space="preserve"> Residual sugar</w:t>
+      </w:r>
+      <w:r>
+        <w:t xml:space="preserve"> à direita</w:t>
+      </w:r>
+    </w:p>
+    <w:p>
+      <w:r>
+        <w:lastRenderedPageBreak/>
+        <w:t xml:space="preserve">Como podemos ver na figura anterior em que temos valores </w:t>
+      </w:r>
+      <w:r>
+        <w:t>continuos</w:t>
+      </w:r>
+      <w:r>
+        <w:t xml:space="preserve"> é necessário adaptar a discretização ao atributo. Assim d</w:t>
+      </w:r>
+      <w:r>
+        <w:t xml:space="preserve">ecidimos colocar números de intervalos adaptados a cada atributo, desde 8 intervalos para o pH até 35 atributos para o </w:t>
+      </w:r>
+      <w:r>
+        <w:t xml:space="preserve">Chlorides, foi necessário números de intervalos altos porque estamos a trabalhar com medidas muitos precisas e cada valor mínimo pode fazer a diferença no output. </w:t>
+      </w:r>
+    </w:p>
+    <w:p>
+      <w:r>
+        <w:t xml:space="preserve">Para a associação utilizamos o algoritmo Apriori, alterando algumas definições, colocamos o car a True para relacionar com o atributo Quality e fizemos testes com diferentes valores nos campos </w:t>
+      </w:r>
+      <w:r>
+        <w:t>lowerBoundMinSupport</w:t>
+      </w:r>
+      <w:r>
+        <w:t xml:space="preserve"> e </w:t>
+      </w:r>
+      <w:r>
+        <w:t>minMetric</w:t>
+      </w:r>
+      <w:r>
+        <w:t xml:space="preserve">. </w:t>
+      </w:r>
+    </w:p>
+    <w:p>
+      <w:r>
+        <w:t xml:space="preserve">Os testes iniciais, com grau de confiança mínimo de 0.6 e um suporte mínimo de 10% resultou </w:t>
+      </w:r>
+      <w:r>
+        <w:t>em algumas regras, por exemplo:</w:t>
+      </w:r>
+    </w:p>
+    <w:p>
+      <w:r>
+        <w:t>sulphates='(-inf-0.53875]' alcohol='(9.05-9.7]' 135 ==&gt; quality=5 113    conf:(0.84)</w:t>
+      </w:r>
+    </w:p>
+    <w:p>
+      <w:r>
+        <w:t>volatile acidity='(0.558-0.631]' alcohol='(9.05-9.7]' 115 ==&gt; quality=5 88    conf:(0.77)</w:t>
+      </w:r>
+    </w:p>
+    <w:p>
+      <w:r>
+        <w:t>free sulfur dioxide='(15.2-22.3]' alcohol='(9.05-9.7]' 109 ==&gt; quality=5 83    conf:(0.76)</w:t>
+      </w:r>
+    </w:p>
+    <w:p>
+      <w:r>
+        <w:t>fixed acidity='(7.425-7.99]' alcohol='(9.05-9.7]' 111 ==&gt; quality=5 84    conf:(0.76)</w:t>
+      </w:r>
+    </w:p>
+    <w:p>
+      <w:r>
+        <w:t>chlorides='(0.0719-0.091867]' sulphates='(-inf-0.53875]' 165 ==&gt; quality=5 122    conf:(0.74)</w:t>
+      </w:r>
+    </w:p>
+    <w:p>
+      <w:r>
+        <w:t>Após vários teste verificamos que só encontrávamos regras que implicavam uma qualidade de 5 no vinho, então decidimos baixar o suporte, pois como dizia as informações no dataset  possui poucos abaixo de qualidade 5 ou acima de qualidade 7, então baixamos o valor do suporte para 0.05 e o grau de confiança para 0.5 para procurar regras que implicassem outras qualidades e encontramos:</w:t>
+      </w:r>
+    </w:p>
+    <w:p>
+      <w:r>
+        <w:t>sulphates='(0.719667-0.775333]' alcohol='(10.675-11]' 20 ==&gt; quality=6 16    conf:(0.8)</w:t>
+      </w:r>
+    </w:p>
+    <w:p>
+      <w:r>
+        <w:t>total sulfur dioxide='(34.3-48.45]' sulphates='(0.775333-0.831]' 23 ==&gt; quality=6 18    conf:(0.78)</w:t>
+      </w:r>
+    </w:p>
+    <w:p>
+      <w:r>
+        <w:t>volatile acidity='(0.412-0.509333]' free sulfur dioxide='(4.55-8.1]' pH='(3.248-3.375]' 27 ==&gt; quality=6 21    conf:(0.78)</w:t>
+      </w:r>
+    </w:p>
+    <w:p>
+      <w:r>
+        <w:t>fixed acidity='(6.86-7.613333]' alcohol='(11.325-11.65]' 22 ==&gt; quality=6 17    conf:(0.77)</w:t>
+      </w:r>
+    </w:p>
+    <w:p>
+      <w:r>
+        <w:t>residual sugar='(1.734286-2.151429]' chlorides='(0.063343-0.080457]' sulphates='(0.775333-0.831]' 21 ==&gt; quality=6 16    conf:(0.76)</w:t>
+      </w:r>
+    </w:p>
+    <w:p>
+      <w:r>
+        <w:t>alcohol='(10.675-11]' 178 ==&gt; quality=6 90    conf:(0.51)</w:t>
+      </w:r>
+    </w:p>
+    <w:p>
+      <w:r>
+        <w:t>E algumas regras com qualidade 7.</w:t>
+      </w:r>
+    </w:p>
+    <w:p>
+      <w:r>
+        <w:t>citric acid='(0.333333-0.4]' density='(0.994156-0.995518]' 28 ==&gt; quality=7 17    conf:(0.61)</w:t>
+      </w:r>
+    </w:p>
+    <w:p>
+      <w:r>
+        <w:t>volatile acidity='(0.314667-0.412]' chlorides='(0.063343-0.080457]' density='(0.994156-0.995518]' 28 ==&gt; quality=7 16    conf:(0.57)</w:t>
+      </w:r>
+    </w:p>
+    <w:p>
+      <w:r>
+        <w:t>volatile acidity='(0.217333-0.314667]' residual sugar='(2.151429-2.568571]' 36 ==&gt; quality=7 19    conf:(0.53)</w:t>
+      </w:r>
+    </w:p>
+    <w:p>
+      <w:r>
+        <w:t>sulphates='(0.7475-0.95625]' 2</w:t>
+      </w:r>
+      <w:r>
+        <w:t>87 ==&gt; quality=7 86    conf:(0.5</w:t>
+      </w:r>
+      <w:r>
+        <w:t>)</w:t>
+      </w:r>
     </w:p>
     <w:p/>
     <w:p/>
     <w:p>
+      <w:r>
+        <w:t xml:space="preserve">Disto podemos retirar várias associações, por exemplo, a quantidade de álcool no vinho é um fator que influencia na qualidade de um vinho, um vinho com uma quantidade de álcool entre </w:t>
+      </w:r>
+      <w:r>
+        <w:t>9.05</w:t>
+      </w:r>
+      <w:r>
+        <w:t xml:space="preserve"> e 9.7 será um vinho de qualidade 5</w:t>
+      </w:r>
+      <w:r>
+        <w:t xml:space="preserve"> enquanto que uma quantidade entre 10.675 e </w:t>
+      </w:r>
+      <w:r>
+        <w:t>11</w:t>
+      </w:r>
+      <w:r>
+        <w:t>.65 será um vinho de qualidade 6</w:t>
+      </w:r>
+      <w:r>
+        <w:t xml:space="preserve">. </w:t>
+      </w:r>
+      <w:r>
+        <w:t xml:space="preserve">Um vinho de qualidade 5 terá uma quantidade de sulfatos inferior a </w:t>
+      </w:r>
+      <w:r>
+        <w:t>0.53875</w:t>
+      </w:r>
+      <w:r>
+        <w:t xml:space="preserve"> enquanto que um vinho de qualidade 6 terá entre 0.719667 a </w:t>
+      </w:r>
+      <w:r>
+        <w:t>0.775333</w:t>
+      </w:r>
+      <w:r>
+        <w:t xml:space="preserve"> e um vinho de qualidade 7 terá entre 0.7475 e </w:t>
+      </w:r>
+      <w:r>
+        <w:t>0.95625</w:t>
+      </w:r>
+      <w:r>
+        <w:t>.</w:t>
+      </w:r>
+      <w:r>
+        <w:t xml:space="preserve"> Um vinho com qualidade 5 ou 6 terá uma acidez volátil entre 0.412 e </w:t>
+      </w:r>
+      <w:r>
+        <w:t>0.509333</w:t>
+      </w:r>
+      <w:r>
+        <w:t xml:space="preserve">, e um vinho com qualidade 7 terá entre </w:t>
+      </w:r>
+      <w:r>
+        <w:t>0.217333</w:t>
+      </w:r>
+      <w:r>
+        <w:t xml:space="preserve"> e 0.412</w:t>
+      </w:r>
+      <w:r>
+        <w:t>.</w:t>
+      </w:r>
+      <w:bookmarkStart w:id="6" w:name="_GoBack"/>
+      <w:bookmarkEnd w:id="6"/>
+    </w:p>
+    <w:p>
       <w:pPr>
         <w:pStyle w:val="Cabealho2"/>
       </w:pPr>
       <w:bookmarkStart w:id="7" w:name="_Toc437555927"/>
-      <w:proofErr w:type="spellStart"/>
-      <w:r>
-        <w:t>Dataset</w:t>
-      </w:r>
-      <w:proofErr w:type="spellEnd"/>
-      <w:r>
-        <w:t xml:space="preserve"> do Consumo de Energia Elétrica</w:t>
+      <w:r>
+        <w:t>Dataset do Consumo de Energia Elétrica</w:t>
       </w:r>
       <w:bookmarkEnd w:id="7"/>
+    </w:p>
+    <w:p/>
+    <w:p>
+      <w:pPr>
+        <w:pStyle w:val="Cabealho2"/>
+      </w:pPr>
+      <w:bookmarkStart w:id="8" w:name="_Toc437555928"/>
+      <w:r>
+        <w:t>Dataset da Central de Energia Elétrica</w:t>
+      </w:r>
+      <w:bookmarkEnd w:id="8"/>
     </w:p>
     <w:p/>
     <w:p/>
     <w:p>
       <w:pPr>
-        <w:pStyle w:val="Cabealho2"/>
-      </w:pPr>
-      <w:bookmarkStart w:id="8" w:name="_Toc437555928"/>
-      <w:proofErr w:type="spellStart"/>
-      <w:r>
-        <w:t>Dataset</w:t>
-      </w:r>
-      <w:proofErr w:type="spellEnd"/>
-      <w:r>
-        <w:t xml:space="preserve"> da Central de Energia Elétrica</w:t>
-      </w:r>
-      <w:bookmarkEnd w:id="8"/>
-    </w:p>
-    <w:p/>
-    <w:p/>
-    <w:p>
-      <w:pPr>
         <w:spacing w:line="360" w:lineRule="auto"/>
         <w:jc w:val="both"/>
       </w:pPr>
@@ -2368,8 +3132,8 @@
       </w:pPr>
     </w:p>
     <w:sectPr>
-      <w:headerReference w:type="default" r:id="rId10"/>
-      <w:footerReference w:type="default" r:id="rId11"/>
+      <w:headerReference w:type="default" r:id="rId11"/>
+      <w:footerReference w:type="default" r:id="rId12"/>
       <w:pgSz w:w="11906" w:h="16838"/>
       <w:pgMar w:top="1417" w:right="1701" w:bottom="1417" w:left="1701" w:header="708" w:footer="708" w:gutter="0"/>
       <w:cols w:space="708"/>
@@ -2381,7 +3145,7 @@
 </file>
 
 <file path=word/endnotes.xml><?xml version="1.0" encoding="utf-8"?>
-<w:endnotes xmlns:wpc="http://schemas.microsoft.com/office/word/2010/wordprocessingCanvas" xmlns:mc="http://schemas.openxmlformats.org/markup-compatibility/2006" xmlns:o="urn:schemas-microsoft-com:office:office" xmlns:r="http://schemas.openxmlformats.org/officeDocument/2006/relationships" xmlns:m="http://schemas.openxmlformats.org/officeDocument/2006/math" xmlns:v="urn:schemas-microsoft-com:vml" xmlns:wp14="http://schemas.microsoft.com/office/word/2010/wordprocessingDrawing" xmlns:wp="http://schemas.openxmlformats.org/drawingml/2006/wordprocessingDrawing" xmlns:w10="urn:schemas-microsoft-com:office:word" xmlns:w="http://schemas.openxmlformats.org/wordprocessingml/2006/main" xmlns:w14="http://schemas.microsoft.com/office/word/2010/wordml" xmlns:w15="http://schemas.microsoft.com/office/word/2012/wordml" xmlns:wpg="http://schemas.microsoft.com/office/word/2010/wordprocessingGroup" xmlns:wpi="http://schemas.microsoft.com/office/word/2010/wordprocessingInk" xmlns:wne="http://schemas.microsoft.com/office/word/2006/wordml" xmlns:wps="http://schemas.microsoft.com/office/word/2010/wordprocessingShape" mc:Ignorable="w14 w15 wp14">
+<w:endnotes xmlns:wpc="http://schemas.microsoft.com/office/word/2010/wordprocessingCanvas" xmlns:mo="http://schemas.microsoft.com/office/mac/office/2008/main" xmlns:mc="http://schemas.openxmlformats.org/markup-compatibility/2006" xmlns:mv="urn:schemas-microsoft-com:mac:vml" xmlns:o="urn:schemas-microsoft-com:office:office" xmlns:r="http://schemas.openxmlformats.org/officeDocument/2006/relationships" xmlns:m="http://schemas.openxmlformats.org/officeDocument/2006/math" xmlns:v="urn:schemas-microsoft-com:vml" xmlns:wp14="http://schemas.microsoft.com/office/word/2010/wordprocessingDrawing" xmlns:wp="http://schemas.openxmlformats.org/drawingml/2006/wordprocessingDrawing" xmlns:w10="urn:schemas-microsoft-com:office:word" xmlns:w="http://schemas.openxmlformats.org/wordprocessingml/2006/main" xmlns:w14="http://schemas.microsoft.com/office/word/2010/wordml" xmlns:w15="http://schemas.microsoft.com/office/word/2012/wordml" xmlns:wpg="http://schemas.microsoft.com/office/word/2010/wordprocessingGroup" xmlns:wpi="http://schemas.microsoft.com/office/word/2010/wordprocessingInk" xmlns:wne="http://schemas.microsoft.com/office/word/2006/wordml" xmlns:wps="http://schemas.microsoft.com/office/word/2010/wordprocessingShape" mc:Ignorable="w14 w15 wp14">
   <w:endnote w:type="separator" w:id="-1">
     <w:p>
       <w:pPr>
@@ -2406,7 +3170,7 @@
 </file>
 
 <file path=word/footer1.xml><?xml version="1.0" encoding="utf-8"?>
-<w:ftr xmlns:wpc="http://schemas.microsoft.com/office/word/2010/wordprocessingCanvas" xmlns:mc="http://schemas.openxmlformats.org/markup-compatibility/2006" xmlns:o="urn:schemas-microsoft-com:office:office" xmlns:r="http://schemas.openxmlformats.org/officeDocument/2006/relationships" xmlns:m="http://schemas.openxmlformats.org/officeDocument/2006/math" xmlns:v="urn:schemas-microsoft-com:vml" xmlns:wp14="http://schemas.microsoft.com/office/word/2010/wordprocessingDrawing" xmlns:wp="http://schemas.openxmlformats.org/drawingml/2006/wordprocessingDrawing" xmlns:w10="urn:schemas-microsoft-com:office:word" xmlns:w="http://schemas.openxmlformats.org/wordprocessingml/2006/main" xmlns:w14="http://schemas.microsoft.com/office/word/2010/wordml" xmlns:w15="http://schemas.microsoft.com/office/word/2012/wordml" xmlns:wpg="http://schemas.microsoft.com/office/word/2010/wordprocessingGroup" xmlns:wpi="http://schemas.microsoft.com/office/word/2010/wordprocessingInk" xmlns:wne="http://schemas.microsoft.com/office/word/2006/wordml" xmlns:wps="http://schemas.microsoft.com/office/word/2010/wordprocessingShape" mc:Ignorable="w14 w15 wp14">
+<w:ftr xmlns:wpc="http://schemas.microsoft.com/office/word/2010/wordprocessingCanvas" xmlns:mo="http://schemas.microsoft.com/office/mac/office/2008/main" xmlns:mc="http://schemas.openxmlformats.org/markup-compatibility/2006" xmlns:mv="urn:schemas-microsoft-com:mac:vml" xmlns:o="urn:schemas-microsoft-com:office:office" xmlns:r="http://schemas.openxmlformats.org/officeDocument/2006/relationships" xmlns:m="http://schemas.openxmlformats.org/officeDocument/2006/math" xmlns:v="urn:schemas-microsoft-com:vml" xmlns:wp14="http://schemas.microsoft.com/office/word/2010/wordprocessingDrawing" xmlns:wp="http://schemas.openxmlformats.org/drawingml/2006/wordprocessingDrawing" xmlns:w10="urn:schemas-microsoft-com:office:word" xmlns:w="http://schemas.openxmlformats.org/wordprocessingml/2006/main" xmlns:w14="http://schemas.microsoft.com/office/word/2010/wordml" xmlns:w15="http://schemas.microsoft.com/office/word/2012/wordml" xmlns:wpg="http://schemas.microsoft.com/office/word/2010/wordprocessingGroup" xmlns:wpi="http://schemas.microsoft.com/office/word/2010/wordprocessingInk" xmlns:wne="http://schemas.microsoft.com/office/word/2006/wordml" xmlns:wps="http://schemas.microsoft.com/office/word/2010/wordprocessingShape" mc:Ignorable="w14 w15 wp14">
   <w:sdt>
     <w:sdtPr>
       <w:id w:val="-1841312773"/>
@@ -2452,7 +3216,7 @@
             <w:rFonts w:ascii="Arial" w:hAnsi="Arial" w:cs="Arial"/>
             <w:noProof/>
           </w:rPr>
-          <w:t>4</w:t>
+          <w:t>8</w:t>
         </w:r>
         <w:r>
           <w:rPr>
@@ -2472,7 +3236,7 @@
 </file>
 
 <file path=word/footnotes.xml><?xml version="1.0" encoding="utf-8"?>
-<w:footnotes xmlns:wpc="http://schemas.microsoft.com/office/word/2010/wordprocessingCanvas" xmlns:mc="http://schemas.openxmlformats.org/markup-compatibility/2006" xmlns:o="urn:schemas-microsoft-com:office:office" xmlns:r="http://schemas.openxmlformats.org/officeDocument/2006/relationships" xmlns:m="http://schemas.openxmlformats.org/officeDocument/2006/math" xmlns:v="urn:schemas-microsoft-com:vml" xmlns:wp14="http://schemas.microsoft.com/office/word/2010/wordprocessingDrawing" xmlns:wp="http://schemas.openxmlformats.org/drawingml/2006/wordprocessingDrawing" xmlns:w10="urn:schemas-microsoft-com:office:word" xmlns:w="http://schemas.openxmlformats.org/wordprocessingml/2006/main" xmlns:w14="http://schemas.microsoft.com/office/word/2010/wordml" xmlns:w15="http://schemas.microsoft.com/office/word/2012/wordml" xmlns:wpg="http://schemas.microsoft.com/office/word/2010/wordprocessingGroup" xmlns:wpi="http://schemas.microsoft.com/office/word/2010/wordprocessingInk" xmlns:wne="http://schemas.microsoft.com/office/word/2006/wordml" xmlns:wps="http://schemas.microsoft.com/office/word/2010/wordprocessingShape" mc:Ignorable="w14 w15 wp14">
+<w:footnotes xmlns:wpc="http://schemas.microsoft.com/office/word/2010/wordprocessingCanvas" xmlns:mo="http://schemas.microsoft.com/office/mac/office/2008/main" xmlns:mc="http://schemas.openxmlformats.org/markup-compatibility/2006" xmlns:mv="urn:schemas-microsoft-com:mac:vml" xmlns:o="urn:schemas-microsoft-com:office:office" xmlns:r="http://schemas.openxmlformats.org/officeDocument/2006/relationships" xmlns:m="http://schemas.openxmlformats.org/officeDocument/2006/math" xmlns:v="urn:schemas-microsoft-com:vml" xmlns:wp14="http://schemas.microsoft.com/office/word/2010/wordprocessingDrawing" xmlns:wp="http://schemas.openxmlformats.org/drawingml/2006/wordprocessingDrawing" xmlns:w10="urn:schemas-microsoft-com:office:word" xmlns:w="http://schemas.openxmlformats.org/wordprocessingml/2006/main" xmlns:w14="http://schemas.microsoft.com/office/word/2010/wordml" xmlns:w15="http://schemas.microsoft.com/office/word/2012/wordml" xmlns:wpg="http://schemas.microsoft.com/office/word/2010/wordprocessingGroup" xmlns:wpi="http://schemas.microsoft.com/office/word/2010/wordprocessingInk" xmlns:wne="http://schemas.microsoft.com/office/word/2006/wordml" xmlns:wps="http://schemas.microsoft.com/office/word/2010/wordprocessingShape" mc:Ignorable="w14 w15 wp14">
   <w:footnote w:type="separator" w:id="-1">
     <w:p>
       <w:pPr>
@@ -2497,7 +3261,7 @@
 </file>
 
 <file path=word/header1.xml><?xml version="1.0" encoding="utf-8"?>
-<w:hdr xmlns:wpc="http://schemas.microsoft.com/office/word/2010/wordprocessingCanvas" xmlns:mc="http://schemas.openxmlformats.org/markup-compatibility/2006" xmlns:o="urn:schemas-microsoft-com:office:office" xmlns:r="http://schemas.openxmlformats.org/officeDocument/2006/relationships" xmlns:m="http://schemas.openxmlformats.org/officeDocument/2006/math" xmlns:v="urn:schemas-microsoft-com:vml" xmlns:wp14="http://schemas.microsoft.com/office/word/2010/wordprocessingDrawing" xmlns:wp="http://schemas.openxmlformats.org/drawingml/2006/wordprocessingDrawing" xmlns:w10="urn:schemas-microsoft-com:office:word" xmlns:w="http://schemas.openxmlformats.org/wordprocessingml/2006/main" xmlns:w14="http://schemas.microsoft.com/office/word/2010/wordml" xmlns:w15="http://schemas.microsoft.com/office/word/2012/wordml" xmlns:wpg="http://schemas.microsoft.com/office/word/2010/wordprocessingGroup" xmlns:wpi="http://schemas.microsoft.com/office/word/2010/wordprocessingInk" xmlns:wne="http://schemas.microsoft.com/office/word/2006/wordml" xmlns:wps="http://schemas.microsoft.com/office/word/2010/wordprocessingShape" mc:Ignorable="w14 w15 wp14">
+<w:hdr xmlns:wpc="http://schemas.microsoft.com/office/word/2010/wordprocessingCanvas" xmlns:mo="http://schemas.microsoft.com/office/mac/office/2008/main" xmlns:mc="http://schemas.openxmlformats.org/markup-compatibility/2006" xmlns:mv="urn:schemas-microsoft-com:mac:vml" xmlns:o="urn:schemas-microsoft-com:office:office" xmlns:r="http://schemas.openxmlformats.org/officeDocument/2006/relationships" xmlns:m="http://schemas.openxmlformats.org/officeDocument/2006/math" xmlns:v="urn:schemas-microsoft-com:vml" xmlns:wp14="http://schemas.microsoft.com/office/word/2010/wordprocessingDrawing" xmlns:wp="http://schemas.openxmlformats.org/drawingml/2006/wordprocessingDrawing" xmlns:w10="urn:schemas-microsoft-com:office:word" xmlns:w="http://schemas.openxmlformats.org/wordprocessingml/2006/main" xmlns:w14="http://schemas.microsoft.com/office/word/2010/wordml" xmlns:w15="http://schemas.microsoft.com/office/word/2012/wordml" xmlns:wpg="http://schemas.microsoft.com/office/word/2010/wordprocessingGroup" xmlns:wpi="http://schemas.microsoft.com/office/word/2010/wordprocessingInk" xmlns:wne="http://schemas.microsoft.com/office/word/2006/wordml" xmlns:wps="http://schemas.microsoft.com/office/word/2010/wordprocessingShape" mc:Ignorable="w14 w15 wp14">
   <w:p>
     <w:pPr>
       <w:pStyle w:val="Cabealho"/>
@@ -2540,8 +3304,8 @@
 </file>
 
 <file path=word/numbering.xml><?xml version="1.0" encoding="utf-8"?>
-<w:numbering xmlns:wpc="http://schemas.microsoft.com/office/word/2010/wordprocessingCanvas" xmlns:mc="http://schemas.openxmlformats.org/markup-compatibility/2006" xmlns:o="urn:schemas-microsoft-com:office:office" xmlns:r="http://schemas.openxmlformats.org/officeDocument/2006/relationships" xmlns:m="http://schemas.openxmlformats.org/officeDocument/2006/math" xmlns:v="urn:schemas-microsoft-com:vml" xmlns:wp14="http://schemas.microsoft.com/office/word/2010/wordprocessingDrawing" xmlns:wp="http://schemas.openxmlformats.org/drawingml/2006/wordprocessingDrawing" xmlns:w10="urn:schemas-microsoft-com:office:word" xmlns:w="http://schemas.openxmlformats.org/wordprocessingml/2006/main" xmlns:w14="http://schemas.microsoft.com/office/word/2010/wordml" xmlns:w15="http://schemas.microsoft.com/office/word/2012/wordml" xmlns:wpg="http://schemas.microsoft.com/office/word/2010/wordprocessingGroup" xmlns:wpi="http://schemas.microsoft.com/office/word/2010/wordprocessingInk" xmlns:wne="http://schemas.microsoft.com/office/word/2006/wordml" xmlns:wps="http://schemas.microsoft.com/office/word/2010/wordprocessingShape" mc:Ignorable="w14 w15 wp14">
-  <w:abstractNum w:abstractNumId="0" w15:restartNumberingAfterBreak="0">
+<w:numbering xmlns:wpc="http://schemas.microsoft.com/office/word/2010/wordprocessingCanvas" xmlns:mo="http://schemas.microsoft.com/office/mac/office/2008/main" xmlns:mc="http://schemas.openxmlformats.org/markup-compatibility/2006" xmlns:mv="urn:schemas-microsoft-com:mac:vml" xmlns:o="urn:schemas-microsoft-com:office:office" xmlns:r="http://schemas.openxmlformats.org/officeDocument/2006/relationships" xmlns:m="http://schemas.openxmlformats.org/officeDocument/2006/math" xmlns:v="urn:schemas-microsoft-com:vml" xmlns:wp14="http://schemas.microsoft.com/office/word/2010/wordprocessingDrawing" xmlns:wp="http://schemas.openxmlformats.org/drawingml/2006/wordprocessingDrawing" xmlns:w10="urn:schemas-microsoft-com:office:word" xmlns:w="http://schemas.openxmlformats.org/wordprocessingml/2006/main" xmlns:w14="http://schemas.microsoft.com/office/word/2010/wordml" xmlns:w15="http://schemas.microsoft.com/office/word/2012/wordml" xmlns:wpg="http://schemas.microsoft.com/office/word/2010/wordprocessingGroup" xmlns:wpi="http://schemas.microsoft.com/office/word/2010/wordprocessingInk" xmlns:wne="http://schemas.microsoft.com/office/word/2006/wordml" xmlns:wps="http://schemas.microsoft.com/office/word/2010/wordprocessingShape" mc:Ignorable="w14 w15 wp14">
+  <w:abstractNum w:abstractNumId="0">
     <w:nsid w:val="080A217D"/>
     <w:multiLevelType w:val="multilevel"/>
     <w:tmpl w:val="04AA2814"/>
@@ -2690,7 +3454,7 @@
       </w:rPr>
     </w:lvl>
   </w:abstractNum>
-  <w:abstractNum w:abstractNumId="1" w15:restartNumberingAfterBreak="0">
+  <w:abstractNum w:abstractNumId="1">
     <w:nsid w:val="08154F05"/>
     <w:multiLevelType w:val="multilevel"/>
     <w:tmpl w:val="7916C354"/>
@@ -2839,7 +3603,7 @@
       </w:rPr>
     </w:lvl>
   </w:abstractNum>
-  <w:abstractNum w:abstractNumId="2" w15:restartNumberingAfterBreak="0">
+  <w:abstractNum w:abstractNumId="2">
     <w:nsid w:val="0CB769CF"/>
     <w:multiLevelType w:val="multilevel"/>
     <w:tmpl w:val="D408EC4A"/>
@@ -2988,7 +3752,7 @@
       </w:rPr>
     </w:lvl>
   </w:abstractNum>
-  <w:abstractNum w:abstractNumId="3" w15:restartNumberingAfterBreak="0">
+  <w:abstractNum w:abstractNumId="3">
     <w:nsid w:val="0FF00ABD"/>
     <w:multiLevelType w:val="multilevel"/>
     <w:tmpl w:val="5CB03488"/>
@@ -3137,7 +3901,7 @@
       </w:rPr>
     </w:lvl>
   </w:abstractNum>
-  <w:abstractNum w:abstractNumId="4" w15:restartNumberingAfterBreak="0">
+  <w:abstractNum w:abstractNumId="4">
     <w:nsid w:val="1482775B"/>
     <w:multiLevelType w:val="multilevel"/>
     <w:tmpl w:val="D9C4E590"/>
@@ -3235,7 +3999,7 @@
       </w:pPr>
     </w:lvl>
   </w:abstractNum>
-  <w:abstractNum w:abstractNumId="5" w15:restartNumberingAfterBreak="0">
+  <w:abstractNum w:abstractNumId="5">
     <w:nsid w:val="38857348"/>
     <w:multiLevelType w:val="multilevel"/>
     <w:tmpl w:val="DC8CAAF2"/>
@@ -3384,7 +4148,7 @@
       </w:rPr>
     </w:lvl>
   </w:abstractNum>
-  <w:abstractNum w:abstractNumId="6" w15:restartNumberingAfterBreak="0">
+  <w:abstractNum w:abstractNumId="6">
     <w:nsid w:val="541A3229"/>
     <w:multiLevelType w:val="multilevel"/>
     <w:tmpl w:val="0B868B12"/>
@@ -3533,7 +4297,120 @@
       </w:rPr>
     </w:lvl>
   </w:abstractNum>
-  <w:abstractNum w:abstractNumId="7" w15:restartNumberingAfterBreak="0">
+  <w:abstractNum w:abstractNumId="7">
+    <w:nsid w:val="633A6D2C"/>
+    <w:multiLevelType w:val="hybridMultilevel"/>
+    <w:tmpl w:val="ECD64FE6"/>
+    <w:lvl w:ilvl="0" w:tplc="08160001">
+      <w:start w:val="1"/>
+      <w:numFmt w:val="bullet"/>
+      <w:lvlText w:val=""/>
+      <w:lvlJc w:val="left"/>
+      <w:pPr>
+        <w:ind w:left="720" w:hanging="360"/>
+      </w:pPr>
+      <w:rPr>
+        <w:rFonts w:ascii="Symbol" w:hAnsi="Symbol" w:hint="default"/>
+      </w:rPr>
+    </w:lvl>
+    <w:lvl w:ilvl="1" w:tplc="08160003" w:tentative="1">
+      <w:start w:val="1"/>
+      <w:numFmt w:val="bullet"/>
+      <w:lvlText w:val="o"/>
+      <w:lvlJc w:val="left"/>
+      <w:pPr>
+        <w:ind w:left="1440" w:hanging="360"/>
+      </w:pPr>
+      <w:rPr>
+        <w:rFonts w:ascii="Courier New" w:hAnsi="Courier New" w:cs="Courier New" w:hint="default"/>
+      </w:rPr>
+    </w:lvl>
+    <w:lvl w:ilvl="2" w:tplc="08160005" w:tentative="1">
+      <w:start w:val="1"/>
+      <w:numFmt w:val="bullet"/>
+      <w:lvlText w:val=""/>
+      <w:lvlJc w:val="left"/>
+      <w:pPr>
+        <w:ind w:left="2160" w:hanging="360"/>
+      </w:pPr>
+      <w:rPr>
+        <w:rFonts w:ascii="Wingdings" w:hAnsi="Wingdings" w:hint="default"/>
+      </w:rPr>
+    </w:lvl>
+    <w:lvl w:ilvl="3" w:tplc="08160001" w:tentative="1">
+      <w:start w:val="1"/>
+      <w:numFmt w:val="bullet"/>
+      <w:lvlText w:val=""/>
+      <w:lvlJc w:val="left"/>
+      <w:pPr>
+        <w:ind w:left="2880" w:hanging="360"/>
+      </w:pPr>
+      <w:rPr>
+        <w:rFonts w:ascii="Symbol" w:hAnsi="Symbol" w:hint="default"/>
+      </w:rPr>
+    </w:lvl>
+    <w:lvl w:ilvl="4" w:tplc="08160003" w:tentative="1">
+      <w:start w:val="1"/>
+      <w:numFmt w:val="bullet"/>
+      <w:lvlText w:val="o"/>
+      <w:lvlJc w:val="left"/>
+      <w:pPr>
+        <w:ind w:left="3600" w:hanging="360"/>
+      </w:pPr>
+      <w:rPr>
+        <w:rFonts w:ascii="Courier New" w:hAnsi="Courier New" w:cs="Courier New" w:hint="default"/>
+      </w:rPr>
+    </w:lvl>
+    <w:lvl w:ilvl="5" w:tplc="08160005" w:tentative="1">
+      <w:start w:val="1"/>
+      <w:numFmt w:val="bullet"/>
+      <w:lvlText w:val=""/>
+      <w:lvlJc w:val="left"/>
+      <w:pPr>
+        <w:ind w:left="4320" w:hanging="360"/>
+      </w:pPr>
+      <w:rPr>
+        <w:rFonts w:ascii="Wingdings" w:hAnsi="Wingdings" w:hint="default"/>
+      </w:rPr>
+    </w:lvl>
+    <w:lvl w:ilvl="6" w:tplc="08160001" w:tentative="1">
+      <w:start w:val="1"/>
+      <w:numFmt w:val="bullet"/>
+      <w:lvlText w:val=""/>
+      <w:lvlJc w:val="left"/>
+      <w:pPr>
+        <w:ind w:left="5040" w:hanging="360"/>
+      </w:pPr>
+      <w:rPr>
+        <w:rFonts w:ascii="Symbol" w:hAnsi="Symbol" w:hint="default"/>
+      </w:rPr>
+    </w:lvl>
+    <w:lvl w:ilvl="7" w:tplc="08160003" w:tentative="1">
+      <w:start w:val="1"/>
+      <w:numFmt w:val="bullet"/>
+      <w:lvlText w:val="o"/>
+      <w:lvlJc w:val="left"/>
+      <w:pPr>
+        <w:ind w:left="5760" w:hanging="360"/>
+      </w:pPr>
+      <w:rPr>
+        <w:rFonts w:ascii="Courier New" w:hAnsi="Courier New" w:cs="Courier New" w:hint="default"/>
+      </w:rPr>
+    </w:lvl>
+    <w:lvl w:ilvl="8" w:tplc="08160005" w:tentative="1">
+      <w:start w:val="1"/>
+      <w:numFmt w:val="bullet"/>
+      <w:lvlText w:val=""/>
+      <w:lvlJc w:val="left"/>
+      <w:pPr>
+        <w:ind w:left="6480" w:hanging="360"/>
+      </w:pPr>
+      <w:rPr>
+        <w:rFonts w:ascii="Wingdings" w:hAnsi="Wingdings" w:hint="default"/>
+      </w:rPr>
+    </w:lvl>
+  </w:abstractNum>
+  <w:abstractNum w:abstractNumId="8">
     <w:nsid w:val="68694E0E"/>
     <w:multiLevelType w:val="hybridMultilevel"/>
     <w:tmpl w:val="5576E152"/>
@@ -3646,7 +4523,7 @@
       </w:rPr>
     </w:lvl>
   </w:abstractNum>
-  <w:abstractNum w:abstractNumId="8" w15:restartNumberingAfterBreak="0">
+  <w:abstractNum w:abstractNumId="9">
     <w:nsid w:val="789303BC"/>
     <w:multiLevelType w:val="multilevel"/>
     <w:tmpl w:val="ED4E838C"/>
@@ -3835,7 +4712,7 @@
     <w:abstractNumId w:val="0"/>
   </w:num>
   <w:num w:numId="14">
-    <w:abstractNumId w:val="8"/>
+    <w:abstractNumId w:val="9"/>
   </w:num>
   <w:num w:numId="15">
     <w:abstractNumId w:val="3"/>
@@ -3847,6 +4724,9 @@
     <w:abstractNumId w:val="2"/>
   </w:num>
   <w:num w:numId="18">
+    <w:abstractNumId w:val="8"/>
+  </w:num>
+  <w:num w:numId="19">
     <w:abstractNumId w:val="7"/>
   </w:num>
 </w:numbering>
@@ -3869,7 +4749,7 @@
       </w:pPr>
     </w:pPrDefault>
   </w:docDefaults>
-  <w:latentStyles w:defLockedState="0" w:defUIPriority="99" w:defSemiHidden="0" w:defUnhideWhenUsed="0" w:defQFormat="0" w:count="371">
+  <w:latentStyles w:defLockedState="0" w:defUIPriority="99" w:defSemiHidden="0" w:defUnhideWhenUsed="0" w:defQFormat="0" w:count="380">
     <w:lsdException w:name="Normal" w:uiPriority="0" w:qFormat="1"/>
     <w:lsdException w:name="heading 1" w:uiPriority="9" w:qFormat="1"/>
     <w:lsdException w:name="heading 2" w:semiHidden="1" w:uiPriority="9" w:unhideWhenUsed="1" w:qFormat="1"/>
@@ -5038,6 +5918,32 @@
       <w:contextualSpacing/>
     </w:pPr>
   </w:style>
+  <w:style w:type="table" w:styleId="Tabelacomgrelha">
+    <w:name w:val="Table Grid"/>
+    <w:basedOn w:val="Tabelanormal"/>
+    <w:uiPriority w:val="39"/>
+    <w:rsid w:val="00247F3D"/>
+    <w:pPr>
+      <w:spacing w:after="0" w:line="240" w:lineRule="auto"/>
+    </w:pPr>
+    <w:tblPr>
+      <w:tblInd w:w="0" w:type="dxa"/>
+      <w:tblBorders>
+        <w:top w:val="single" w:sz="4" w:space="0" w:color="auto"/>
+        <w:left w:val="single" w:sz="4" w:space="0" w:color="auto"/>
+        <w:bottom w:val="single" w:sz="4" w:space="0" w:color="auto"/>
+        <w:right w:val="single" w:sz="4" w:space="0" w:color="auto"/>
+        <w:insideH w:val="single" w:sz="4" w:space="0" w:color="auto"/>
+        <w:insideV w:val="single" w:sz="4" w:space="0" w:color="auto"/>
+      </w:tblBorders>
+      <w:tblCellMar>
+        <w:top w:w="0" w:type="dxa"/>
+        <w:left w:w="108" w:type="dxa"/>
+        <w:bottom w:w="0" w:type="dxa"/>
+        <w:right w:w="108" w:type="dxa"/>
+      </w:tblCellMar>
+    </w:tblPr>
+  </w:style>
 </w:styles>
 </file>
 
@@ -5326,7 +6232,7 @@
 </file>
 
 <file path=customXml/itemProps2.xml><?xml version="1.0" encoding="utf-8"?>
-<ds:datastoreItem xmlns:ds="http://schemas.openxmlformats.org/officeDocument/2006/customXml" ds:itemID="{4A6BE3D2-1912-48EE-AF7C-2D2F98D3DEC0}">
+<ds:datastoreItem xmlns:ds="http://schemas.openxmlformats.org/officeDocument/2006/customXml" ds:itemID="{D77AD11B-AB55-3941-8437-140A2C7D8FA2}">
   <ds:schemaRefs>
     <ds:schemaRef ds:uri="http://schemas.openxmlformats.org/officeDocument/2006/bibliography"/>
   </ds:schemaRefs>

</xml_diff>